<commit_message>
Project Motivation part 1
</commit_message>
<xml_diff>
--- a/Youssef/Research/DNC/SD1 Divide and Conquer Guideline.docx
+++ b/Youssef/Research/DNC/SD1 Divide and Conquer Guideline.docx
@@ -1,6 +1,6 @@
 
 <file path=word/document.xml><?xml version="1.0" encoding="utf-8"?>
-<w:document xmlns:wpc="http://schemas.microsoft.com/office/word/2010/wordprocessingCanvas" xmlns:cx="http://schemas.microsoft.com/office/drawing/2014/chartex" xmlns:cx1="http://schemas.microsoft.com/office/drawing/2015/9/8/chartex" xmlns:cx2="http://schemas.microsoft.com/office/drawing/2015/10/21/chartex" xmlns:cx3="http://schemas.microsoft.com/office/drawing/2016/5/9/chartex" xmlns:cx4="http://schemas.microsoft.com/office/drawing/2016/5/10/chartex" xmlns:cx5="http://schemas.microsoft.com/office/drawing/2016/5/11/chartex" xmlns:cx6="http://schemas.microsoft.com/office/drawing/2016/5/12/chartex" xmlns:cx7="http://schemas.microsoft.com/office/drawing/2016/5/13/chartex" xmlns:cx8="http://schemas.microsoft.com/office/drawing/2016/5/14/chartex" xmlns:mc="http://schemas.openxmlformats.org/markup-compatibility/2006" xmlns:aink="http://schemas.microsoft.com/office/drawing/2016/ink" xmlns:am3d="http://schemas.microsoft.com/office/drawing/2017/model3d" xmlns:o="urn:schemas-microsoft-com:office:office" xmlns:oel="http://schemas.microsoft.com/office/2019/extlst" xmlns:r="http://schemas.openxmlformats.org/officeDocument/2006/relationships" xmlns:m="http://schemas.openxmlformats.org/officeDocument/2006/math" xmlns:v="urn:schemas-microsoft-com:vml" xmlns:wp14="http://schemas.microsoft.com/office/word/2010/wordprocessingDrawing" xmlns:wp="http://schemas.openxmlformats.org/drawingml/2006/wordprocessingDrawing" xmlns:w10="urn:schemas-microsoft-com:office:word" xmlns:w="http://schemas.openxmlformats.org/wordprocessingml/2006/main" xmlns:w14="http://schemas.microsoft.com/office/word/2010/wordml" xmlns:w15="http://schemas.microsoft.com/office/word/2012/wordml" xmlns:w16cex="http://schemas.microsoft.com/office/word/2018/wordml/cex" xmlns:w16cid="http://schemas.microsoft.com/office/word/2016/wordml/cid" xmlns:w16="http://schemas.microsoft.com/office/word/2018/wordml" xmlns:w16sdtdh="http://schemas.microsoft.com/office/word/2020/wordml/sdtdatahash" xmlns:w16se="http://schemas.microsoft.com/office/word/2015/wordml/symex" xmlns:wpg="http://schemas.microsoft.com/office/word/2010/wordprocessingGroup" xmlns:wpi="http://schemas.microsoft.com/office/word/2010/wordprocessingInk" xmlns:wne="http://schemas.microsoft.com/office/word/2006/wordml" xmlns:wps="http://schemas.microsoft.com/office/word/2010/wordprocessingShape" mc:Ignorable="w14 w15 w16se w16cid w16 w16cex w16sdtdh wp14">
+<w:document xmlns:wpc="http://schemas.microsoft.com/office/word/2010/wordprocessingCanvas" xmlns:cx="http://schemas.microsoft.com/office/drawing/2014/chartex" xmlns:cx1="http://schemas.microsoft.com/office/drawing/2015/9/8/chartex" xmlns:cx2="http://schemas.microsoft.com/office/drawing/2015/10/21/chartex" xmlns:cx3="http://schemas.microsoft.com/office/drawing/2016/5/9/chartex" xmlns:cx4="http://schemas.microsoft.com/office/drawing/2016/5/10/chartex" xmlns:cx5="http://schemas.microsoft.com/office/drawing/2016/5/11/chartex" xmlns:cx6="http://schemas.microsoft.com/office/drawing/2016/5/12/chartex" xmlns:cx7="http://schemas.microsoft.com/office/drawing/2016/5/13/chartex" xmlns:cx8="http://schemas.microsoft.com/office/drawing/2016/5/14/chartex" xmlns:mc="http://schemas.openxmlformats.org/markup-compatibility/2006" xmlns:aink="http://schemas.microsoft.com/office/drawing/2016/ink" xmlns:am3d="http://schemas.microsoft.com/office/drawing/2017/model3d" xmlns:o="urn:schemas-microsoft-com:office:office" xmlns:oel="http://schemas.microsoft.com/office/2019/extlst" xmlns:r="http://schemas.openxmlformats.org/officeDocument/2006/relationships" xmlns:m="http://schemas.openxmlformats.org/officeDocument/2006/math" xmlns:v="urn:schemas-microsoft-com:vml" xmlns:wp14="http://schemas.microsoft.com/office/word/2010/wordprocessingDrawing" xmlns:wp="http://schemas.openxmlformats.org/drawingml/2006/wordprocessingDrawing" xmlns:w10="urn:schemas-microsoft-com:office:word" xmlns:w="http://schemas.openxmlformats.org/wordprocessingml/2006/main" xmlns:w14="http://schemas.microsoft.com/office/word/2010/wordml" xmlns:w15="http://schemas.microsoft.com/office/word/2012/wordml" xmlns:w16cex="http://schemas.microsoft.com/office/word/2018/wordml/cex" xmlns:w16cid="http://schemas.microsoft.com/office/word/2016/wordml/cid" xmlns:w16="http://schemas.microsoft.com/office/word/2018/wordml" xmlns:w16du="http://schemas.microsoft.com/office/word/2023/wordml/word16du" xmlns:w16sdtdh="http://schemas.microsoft.com/office/word/2020/wordml/sdtdatahash" xmlns:w16se="http://schemas.microsoft.com/office/word/2015/wordml/symex" xmlns:wpg="http://schemas.microsoft.com/office/word/2010/wordprocessingGroup" xmlns:wpi="http://schemas.microsoft.com/office/word/2010/wordprocessingInk" xmlns:wne="http://schemas.microsoft.com/office/word/2006/wordml" xmlns:wps="http://schemas.microsoft.com/office/word/2010/wordprocessingShape" mc:Ignorable="w14 w15 w16se w16cid w16 w16cex w16sdtdh w16du wp14">
   <w:body>
     <w:p>
       <w:pPr>
@@ -103,7 +103,23 @@
           <w:rFonts w:ascii="Times New Roman" w:hAnsi="Times New Roman" w:cs="Times New Roman"/>
           <w:lang w:bidi="he-IL"/>
         </w:rPr>
-        <w:t xml:space="preserve"> document acts as the proposal of your Senior Design project. It should be at least 10-page long and contain all, but not limited to, the following content. </w:t>
+        <w:t xml:space="preserve"> document acts as the proposal of your Senior Design project. It should be at least </w:t>
+      </w:r>
+      <w:proofErr w:type="gramStart"/>
+      <w:r>
+        <w:rPr>
+          <w:rFonts w:ascii="Times New Roman" w:hAnsi="Times New Roman" w:cs="Times New Roman"/>
+          <w:lang w:bidi="he-IL"/>
+        </w:rPr>
+        <w:t>10-page</w:t>
+      </w:r>
+      <w:proofErr w:type="gramEnd"/>
+      <w:r>
+        <w:rPr>
+          <w:rFonts w:ascii="Times New Roman" w:hAnsi="Times New Roman" w:cs="Times New Roman"/>
+          <w:lang w:bidi="he-IL"/>
+        </w:rPr>
+        <w:t xml:space="preserve"> long and contain all, but not limited to, the following content. </w:t>
       </w:r>
     </w:p>
     <w:p>
@@ -345,6 +361,63 @@
     </w:p>
     <w:p>
       <w:pPr>
+        <w:autoSpaceDE w:val="0"/>
+        <w:autoSpaceDN w:val="0"/>
+        <w:adjustRightInd w:val="0"/>
+        <w:spacing w:line="300" w:lineRule="auto"/>
+        <w:rPr>
+          <w:rFonts w:ascii="Times New Roman" w:hAnsi="Times New Roman" w:cs="Times New Roman"/>
+          <w:lang w:bidi="he-IL"/>
+        </w:rPr>
+      </w:pPr>
+      <w:r>
+        <w:rPr>
+          <w:rFonts w:ascii="Times New Roman" w:hAnsi="Times New Roman" w:cs="Times New Roman"/>
+          <w:lang w:bidi="he-IL"/>
+        </w:rPr>
+        <w:t>Our senior design group is tasked with designing an Application-Specific Integrated Circuit (ASIC), specifically, the design and synthesis of a RISC32</w:t>
+      </w:r>
+      <w:r>
+        <w:rPr>
+          <w:rFonts w:ascii="Times New Roman" w:hAnsi="Times New Roman" w:cs="Times New Roman"/>
+          <w:lang w:bidi="he-IL"/>
+        </w:rPr>
+        <w:t xml:space="preserve"> Central Processing Unit Core (CPU Core). A full CPU is composed of multiple computational units and of other interconnects to outside hardware such as RAM, PCI-e devices, etc. Our project focuses on the computational unit of the CPU. The CPU core is responsible for processing the user’s instruction which are logic, arithmetic, and memory read/write. </w:t>
+      </w:r>
+    </w:p>
+    <w:p>
+      <w:pPr>
+        <w:autoSpaceDE w:val="0"/>
+        <w:autoSpaceDN w:val="0"/>
+        <w:adjustRightInd w:val="0"/>
+        <w:spacing w:line="300" w:lineRule="auto"/>
+        <w:rPr>
+          <w:rFonts w:ascii="Times New Roman" w:hAnsi="Times New Roman" w:cs="Times New Roman"/>
+          <w:lang w:bidi="he-IL"/>
+        </w:rPr>
+      </w:pPr>
+    </w:p>
+    <w:p>
+      <w:pPr>
+        <w:autoSpaceDE w:val="0"/>
+        <w:autoSpaceDN w:val="0"/>
+        <w:adjustRightInd w:val="0"/>
+        <w:spacing w:line="300" w:lineRule="auto"/>
+        <w:rPr>
+          <w:rFonts w:ascii="Times New Roman" w:hAnsi="Times New Roman" w:cs="Times New Roman"/>
+          <w:lang w:bidi="he-IL"/>
+        </w:rPr>
+      </w:pPr>
+      <w:r>
+        <w:rPr>
+          <w:rFonts w:ascii="Times New Roman" w:hAnsi="Times New Roman" w:cs="Times New Roman"/>
+          <w:lang w:bidi="he-IL"/>
+        </w:rPr>
+        <w:t>Semiconductor fabrication and design are integral to the United States' economic stability, national security, and supply chain resilience. A disruption in the steady supply of chips can have significant consequences, as demonstrated by the global semiconductor shortage triggered by the COVID-19 pandemic in 2020. Industries ranging from defense to automotive manufacturing experienced substantial setbacks due to port closures in key production regions. This disruption highlighted the dependency of modern industries on a reliable supply of chips. For example, the automotive sector faced production halts as critical components became unavailable, and the defense industry experienced delays in both maintenance and production of essential equipment. This project aims to address such vulnerabilities by advancing the design of Application-Specific Integrated Circuits (ASICs), contributing to a more secure and self-sustaining semiconductor ecosystem.</w:t>
+      </w:r>
+    </w:p>
+    <w:p>
+      <w:pPr>
         <w:pStyle w:val="ListParagraph"/>
         <w:numPr>
           <w:ilvl w:val="1"/>
@@ -429,6 +502,7 @@
           <w:rFonts w:ascii="Times New Roman" w:hAnsi="Times New Roman" w:cs="Times New Roman"/>
           <w:lang w:bidi="he-IL"/>
         </w:rPr>
+        <w:lastRenderedPageBreak/>
         <w:t>r</w:t>
       </w:r>
       <w:r>
@@ -981,7 +1055,6 @@
           <w:rFonts w:ascii="Times New Roman" w:hAnsi="Times New Roman" w:cs="Times New Roman"/>
           <w:lang w:bidi="he-IL"/>
         </w:rPr>
-        <w:lastRenderedPageBreak/>
         <w:t>prototype illustration (if applicable)</w:t>
       </w:r>
     </w:p>
@@ -1380,7 +1453,23 @@
           <w:rFonts w:ascii="Times New Roman" w:hAnsi="Times New Roman" w:cs="Times New Roman"/>
           <w:lang w:bidi="he-IL"/>
         </w:rPr>
-        <w:t>The answer to the question “Do I need to cite this material?” is always a</w:t>
+        <w:t>The answer to the question “</w:t>
+      </w:r>
+      <w:proofErr w:type="gramStart"/>
+      <w:r>
+        <w:rPr>
+          <w:rFonts w:ascii="Times New Roman" w:hAnsi="Times New Roman" w:cs="Times New Roman"/>
+          <w:lang w:bidi="he-IL"/>
+        </w:rPr>
+        <w:t>Do</w:t>
+      </w:r>
+      <w:proofErr w:type="gramEnd"/>
+      <w:r>
+        <w:rPr>
+          <w:rFonts w:ascii="Times New Roman" w:hAnsi="Times New Roman" w:cs="Times New Roman"/>
+          <w:lang w:bidi="he-IL"/>
+        </w:rPr>
+        <w:t xml:space="preserve"> I need to cite this material?” is always a</w:t>
       </w:r>
     </w:p>
     <w:p>
@@ -1434,6 +1523,7 @@
           <w:rFonts w:ascii="Times New Roman" w:hAnsi="Times New Roman" w:cs="Times New Roman"/>
           <w:lang w:bidi="he-IL"/>
         </w:rPr>
+        <w:lastRenderedPageBreak/>
         <w:t>not. So,</w:t>
       </w:r>
       <w:r>
@@ -1551,7 +1641,7 @@
 </file>
 
 <file path=word/endnotes.xml><?xml version="1.0" encoding="utf-8"?>
-<w:endnotes xmlns:wpc="http://schemas.microsoft.com/office/word/2010/wordprocessingCanvas" xmlns:cx="http://schemas.microsoft.com/office/drawing/2014/chartex" xmlns:cx1="http://schemas.microsoft.com/office/drawing/2015/9/8/chartex" xmlns:cx2="http://schemas.microsoft.com/office/drawing/2015/10/21/chartex" xmlns:cx3="http://schemas.microsoft.com/office/drawing/2016/5/9/chartex" xmlns:cx4="http://schemas.microsoft.com/office/drawing/2016/5/10/chartex" xmlns:cx5="http://schemas.microsoft.com/office/drawing/2016/5/11/chartex" xmlns:cx6="http://schemas.microsoft.com/office/drawing/2016/5/12/chartex" xmlns:cx7="http://schemas.microsoft.com/office/drawing/2016/5/13/chartex" xmlns:cx8="http://schemas.microsoft.com/office/drawing/2016/5/14/chartex" xmlns:mc="http://schemas.openxmlformats.org/markup-compatibility/2006" xmlns:aink="http://schemas.microsoft.com/office/drawing/2016/ink" xmlns:am3d="http://schemas.microsoft.com/office/drawing/2017/model3d" xmlns:o="urn:schemas-microsoft-com:office:office" xmlns:oel="http://schemas.microsoft.com/office/2019/extlst" xmlns:r="http://schemas.openxmlformats.org/officeDocument/2006/relationships" xmlns:m="http://schemas.openxmlformats.org/officeDocument/2006/math" xmlns:v="urn:schemas-microsoft-com:vml" xmlns:wp14="http://schemas.microsoft.com/office/word/2010/wordprocessingDrawing" xmlns:wp="http://schemas.openxmlformats.org/drawingml/2006/wordprocessingDrawing" xmlns:w10="urn:schemas-microsoft-com:office:word" xmlns:w="http://schemas.openxmlformats.org/wordprocessingml/2006/main" xmlns:w14="http://schemas.microsoft.com/office/word/2010/wordml" xmlns:w15="http://schemas.microsoft.com/office/word/2012/wordml" xmlns:w16cex="http://schemas.microsoft.com/office/word/2018/wordml/cex" xmlns:w16cid="http://schemas.microsoft.com/office/word/2016/wordml/cid" xmlns:w16="http://schemas.microsoft.com/office/word/2018/wordml" xmlns:w16sdtdh="http://schemas.microsoft.com/office/word/2020/wordml/sdtdatahash" xmlns:w16se="http://schemas.microsoft.com/office/word/2015/wordml/symex" xmlns:wpg="http://schemas.microsoft.com/office/word/2010/wordprocessingGroup" xmlns:wpi="http://schemas.microsoft.com/office/word/2010/wordprocessingInk" xmlns:wne="http://schemas.microsoft.com/office/word/2006/wordml" xmlns:wps="http://schemas.microsoft.com/office/word/2010/wordprocessingShape" mc:Ignorable="w14 w15 w16se w16cid w16 w16cex w16sdtdh wp14">
+<w:endnotes xmlns:wpc="http://schemas.microsoft.com/office/word/2010/wordprocessingCanvas" xmlns:cx="http://schemas.microsoft.com/office/drawing/2014/chartex" xmlns:cx1="http://schemas.microsoft.com/office/drawing/2015/9/8/chartex" xmlns:cx2="http://schemas.microsoft.com/office/drawing/2015/10/21/chartex" xmlns:cx3="http://schemas.microsoft.com/office/drawing/2016/5/9/chartex" xmlns:cx4="http://schemas.microsoft.com/office/drawing/2016/5/10/chartex" xmlns:cx5="http://schemas.microsoft.com/office/drawing/2016/5/11/chartex" xmlns:cx6="http://schemas.microsoft.com/office/drawing/2016/5/12/chartex" xmlns:cx7="http://schemas.microsoft.com/office/drawing/2016/5/13/chartex" xmlns:cx8="http://schemas.microsoft.com/office/drawing/2016/5/14/chartex" xmlns:mc="http://schemas.openxmlformats.org/markup-compatibility/2006" xmlns:aink="http://schemas.microsoft.com/office/drawing/2016/ink" xmlns:am3d="http://schemas.microsoft.com/office/drawing/2017/model3d" xmlns:o="urn:schemas-microsoft-com:office:office" xmlns:oel="http://schemas.microsoft.com/office/2019/extlst" xmlns:r="http://schemas.openxmlformats.org/officeDocument/2006/relationships" xmlns:m="http://schemas.openxmlformats.org/officeDocument/2006/math" xmlns:v="urn:schemas-microsoft-com:vml" xmlns:wp14="http://schemas.microsoft.com/office/word/2010/wordprocessingDrawing" xmlns:wp="http://schemas.openxmlformats.org/drawingml/2006/wordprocessingDrawing" xmlns:w10="urn:schemas-microsoft-com:office:word" xmlns:w="http://schemas.openxmlformats.org/wordprocessingml/2006/main" xmlns:w14="http://schemas.microsoft.com/office/word/2010/wordml" xmlns:w15="http://schemas.microsoft.com/office/word/2012/wordml" xmlns:w16cex="http://schemas.microsoft.com/office/word/2018/wordml/cex" xmlns:w16cid="http://schemas.microsoft.com/office/word/2016/wordml/cid" xmlns:w16="http://schemas.microsoft.com/office/word/2018/wordml" xmlns:w16du="http://schemas.microsoft.com/office/word/2023/wordml/word16du" xmlns:w16sdtdh="http://schemas.microsoft.com/office/word/2020/wordml/sdtdatahash" xmlns:w16se="http://schemas.microsoft.com/office/word/2015/wordml/symex" xmlns:wpg="http://schemas.microsoft.com/office/word/2010/wordprocessingGroup" xmlns:wpi="http://schemas.microsoft.com/office/word/2010/wordprocessingInk" xmlns:wne="http://schemas.microsoft.com/office/word/2006/wordml" xmlns:wps="http://schemas.microsoft.com/office/word/2010/wordprocessingShape" mc:Ignorable="w14 w15 w16se w16cid w16 w16cex w16sdtdh w16du wp14">
   <w:endnote w:type="separator" w:id="-1">
     <w:p>
       <w:r>
@@ -1570,7 +1660,7 @@
 </file>
 
 <file path=word/footer1.xml><?xml version="1.0" encoding="utf-8"?>
-<w:ftr xmlns:wpc="http://schemas.microsoft.com/office/word/2010/wordprocessingCanvas" xmlns:cx="http://schemas.microsoft.com/office/drawing/2014/chartex" xmlns:cx1="http://schemas.microsoft.com/office/drawing/2015/9/8/chartex" xmlns:cx2="http://schemas.microsoft.com/office/drawing/2015/10/21/chartex" xmlns:cx3="http://schemas.microsoft.com/office/drawing/2016/5/9/chartex" xmlns:cx4="http://schemas.microsoft.com/office/drawing/2016/5/10/chartex" xmlns:cx5="http://schemas.microsoft.com/office/drawing/2016/5/11/chartex" xmlns:cx6="http://schemas.microsoft.com/office/drawing/2016/5/12/chartex" xmlns:cx7="http://schemas.microsoft.com/office/drawing/2016/5/13/chartex" xmlns:cx8="http://schemas.microsoft.com/office/drawing/2016/5/14/chartex" xmlns:mc="http://schemas.openxmlformats.org/markup-compatibility/2006" xmlns:aink="http://schemas.microsoft.com/office/drawing/2016/ink" xmlns:am3d="http://schemas.microsoft.com/office/drawing/2017/model3d" xmlns:o="urn:schemas-microsoft-com:office:office" xmlns:oel="http://schemas.microsoft.com/office/2019/extlst" xmlns:r="http://schemas.openxmlformats.org/officeDocument/2006/relationships" xmlns:m="http://schemas.openxmlformats.org/officeDocument/2006/math" xmlns:v="urn:schemas-microsoft-com:vml" xmlns:wp14="http://schemas.microsoft.com/office/word/2010/wordprocessingDrawing" xmlns:wp="http://schemas.openxmlformats.org/drawingml/2006/wordprocessingDrawing" xmlns:w10="urn:schemas-microsoft-com:office:word" xmlns:w="http://schemas.openxmlformats.org/wordprocessingml/2006/main" xmlns:w14="http://schemas.microsoft.com/office/word/2010/wordml" xmlns:w15="http://schemas.microsoft.com/office/word/2012/wordml" xmlns:w16cex="http://schemas.microsoft.com/office/word/2018/wordml/cex" xmlns:w16cid="http://schemas.microsoft.com/office/word/2016/wordml/cid" xmlns:w16="http://schemas.microsoft.com/office/word/2018/wordml" xmlns:w16sdtdh="http://schemas.microsoft.com/office/word/2020/wordml/sdtdatahash" xmlns:w16se="http://schemas.microsoft.com/office/word/2015/wordml/symex" xmlns:wpg="http://schemas.microsoft.com/office/word/2010/wordprocessingGroup" xmlns:wpi="http://schemas.microsoft.com/office/word/2010/wordprocessingInk" xmlns:wne="http://schemas.microsoft.com/office/word/2006/wordml" xmlns:wps="http://schemas.microsoft.com/office/word/2010/wordprocessingShape" mc:Ignorable="w14 w15 w16se w16cid w16 w16cex w16sdtdh wp14">
+<w:ftr xmlns:wpc="http://schemas.microsoft.com/office/word/2010/wordprocessingCanvas" xmlns:cx="http://schemas.microsoft.com/office/drawing/2014/chartex" xmlns:cx1="http://schemas.microsoft.com/office/drawing/2015/9/8/chartex" xmlns:cx2="http://schemas.microsoft.com/office/drawing/2015/10/21/chartex" xmlns:cx3="http://schemas.microsoft.com/office/drawing/2016/5/9/chartex" xmlns:cx4="http://schemas.microsoft.com/office/drawing/2016/5/10/chartex" xmlns:cx5="http://schemas.microsoft.com/office/drawing/2016/5/11/chartex" xmlns:cx6="http://schemas.microsoft.com/office/drawing/2016/5/12/chartex" xmlns:cx7="http://schemas.microsoft.com/office/drawing/2016/5/13/chartex" xmlns:cx8="http://schemas.microsoft.com/office/drawing/2016/5/14/chartex" xmlns:mc="http://schemas.openxmlformats.org/markup-compatibility/2006" xmlns:aink="http://schemas.microsoft.com/office/drawing/2016/ink" xmlns:am3d="http://schemas.microsoft.com/office/drawing/2017/model3d" xmlns:o="urn:schemas-microsoft-com:office:office" xmlns:oel="http://schemas.microsoft.com/office/2019/extlst" xmlns:r="http://schemas.openxmlformats.org/officeDocument/2006/relationships" xmlns:m="http://schemas.openxmlformats.org/officeDocument/2006/math" xmlns:v="urn:schemas-microsoft-com:vml" xmlns:wp14="http://schemas.microsoft.com/office/word/2010/wordprocessingDrawing" xmlns:wp="http://schemas.openxmlformats.org/drawingml/2006/wordprocessingDrawing" xmlns:w10="urn:schemas-microsoft-com:office:word" xmlns:w="http://schemas.openxmlformats.org/wordprocessingml/2006/main" xmlns:w14="http://schemas.microsoft.com/office/word/2010/wordml" xmlns:w15="http://schemas.microsoft.com/office/word/2012/wordml" xmlns:w16cex="http://schemas.microsoft.com/office/word/2018/wordml/cex" xmlns:w16cid="http://schemas.microsoft.com/office/word/2016/wordml/cid" xmlns:w16="http://schemas.microsoft.com/office/word/2018/wordml" xmlns:w16du="http://schemas.microsoft.com/office/word/2023/wordml/word16du" xmlns:w16sdtdh="http://schemas.microsoft.com/office/word/2020/wordml/sdtdatahash" xmlns:w16se="http://schemas.microsoft.com/office/word/2015/wordml/symex" xmlns:wpg="http://schemas.microsoft.com/office/word/2010/wordprocessingGroup" xmlns:wpi="http://schemas.microsoft.com/office/word/2010/wordprocessingInk" xmlns:wne="http://schemas.microsoft.com/office/word/2006/wordml" xmlns:wps="http://schemas.microsoft.com/office/word/2010/wordprocessingShape" mc:Ignorable="w14 w15 w16se w16cid w16 w16cex w16sdtdh w16du wp14">
   <w:sdt>
     <w:sdtPr>
       <w:rPr>
@@ -1635,7 +1725,7 @@
 </file>
 
 <file path=word/footnotes.xml><?xml version="1.0" encoding="utf-8"?>
-<w:footnotes xmlns:wpc="http://schemas.microsoft.com/office/word/2010/wordprocessingCanvas" xmlns:cx="http://schemas.microsoft.com/office/drawing/2014/chartex" xmlns:cx1="http://schemas.microsoft.com/office/drawing/2015/9/8/chartex" xmlns:cx2="http://schemas.microsoft.com/office/drawing/2015/10/21/chartex" xmlns:cx3="http://schemas.microsoft.com/office/drawing/2016/5/9/chartex" xmlns:cx4="http://schemas.microsoft.com/office/drawing/2016/5/10/chartex" xmlns:cx5="http://schemas.microsoft.com/office/drawing/2016/5/11/chartex" xmlns:cx6="http://schemas.microsoft.com/office/drawing/2016/5/12/chartex" xmlns:cx7="http://schemas.microsoft.com/office/drawing/2016/5/13/chartex" xmlns:cx8="http://schemas.microsoft.com/office/drawing/2016/5/14/chartex" xmlns:mc="http://schemas.openxmlformats.org/markup-compatibility/2006" xmlns:aink="http://schemas.microsoft.com/office/drawing/2016/ink" xmlns:am3d="http://schemas.microsoft.com/office/drawing/2017/model3d" xmlns:o="urn:schemas-microsoft-com:office:office" xmlns:oel="http://schemas.microsoft.com/office/2019/extlst" xmlns:r="http://schemas.openxmlformats.org/officeDocument/2006/relationships" xmlns:m="http://schemas.openxmlformats.org/officeDocument/2006/math" xmlns:v="urn:schemas-microsoft-com:vml" xmlns:wp14="http://schemas.microsoft.com/office/word/2010/wordprocessingDrawing" xmlns:wp="http://schemas.openxmlformats.org/drawingml/2006/wordprocessingDrawing" xmlns:w10="urn:schemas-microsoft-com:office:word" xmlns:w="http://schemas.openxmlformats.org/wordprocessingml/2006/main" xmlns:w14="http://schemas.microsoft.com/office/word/2010/wordml" xmlns:w15="http://schemas.microsoft.com/office/word/2012/wordml" xmlns:w16cex="http://schemas.microsoft.com/office/word/2018/wordml/cex" xmlns:w16cid="http://schemas.microsoft.com/office/word/2016/wordml/cid" xmlns:w16="http://schemas.microsoft.com/office/word/2018/wordml" xmlns:w16sdtdh="http://schemas.microsoft.com/office/word/2020/wordml/sdtdatahash" xmlns:w16se="http://schemas.microsoft.com/office/word/2015/wordml/symex" xmlns:wpg="http://schemas.microsoft.com/office/word/2010/wordprocessingGroup" xmlns:wpi="http://schemas.microsoft.com/office/word/2010/wordprocessingInk" xmlns:wne="http://schemas.microsoft.com/office/word/2006/wordml" xmlns:wps="http://schemas.microsoft.com/office/word/2010/wordprocessingShape" mc:Ignorable="w14 w15 w16se w16cid w16 w16cex w16sdtdh wp14">
+<w:footnotes xmlns:wpc="http://schemas.microsoft.com/office/word/2010/wordprocessingCanvas" xmlns:cx="http://schemas.microsoft.com/office/drawing/2014/chartex" xmlns:cx1="http://schemas.microsoft.com/office/drawing/2015/9/8/chartex" xmlns:cx2="http://schemas.microsoft.com/office/drawing/2015/10/21/chartex" xmlns:cx3="http://schemas.microsoft.com/office/drawing/2016/5/9/chartex" xmlns:cx4="http://schemas.microsoft.com/office/drawing/2016/5/10/chartex" xmlns:cx5="http://schemas.microsoft.com/office/drawing/2016/5/11/chartex" xmlns:cx6="http://schemas.microsoft.com/office/drawing/2016/5/12/chartex" xmlns:cx7="http://schemas.microsoft.com/office/drawing/2016/5/13/chartex" xmlns:cx8="http://schemas.microsoft.com/office/drawing/2016/5/14/chartex" xmlns:mc="http://schemas.openxmlformats.org/markup-compatibility/2006" xmlns:aink="http://schemas.microsoft.com/office/drawing/2016/ink" xmlns:am3d="http://schemas.microsoft.com/office/drawing/2017/model3d" xmlns:o="urn:schemas-microsoft-com:office:office" xmlns:oel="http://schemas.microsoft.com/office/2019/extlst" xmlns:r="http://schemas.openxmlformats.org/officeDocument/2006/relationships" xmlns:m="http://schemas.openxmlformats.org/officeDocument/2006/math" xmlns:v="urn:schemas-microsoft-com:vml" xmlns:wp14="http://schemas.microsoft.com/office/word/2010/wordprocessingDrawing" xmlns:wp="http://schemas.openxmlformats.org/drawingml/2006/wordprocessingDrawing" xmlns:w10="urn:schemas-microsoft-com:office:word" xmlns:w="http://schemas.openxmlformats.org/wordprocessingml/2006/main" xmlns:w14="http://schemas.microsoft.com/office/word/2010/wordml" xmlns:w15="http://schemas.microsoft.com/office/word/2012/wordml" xmlns:w16cex="http://schemas.microsoft.com/office/word/2018/wordml/cex" xmlns:w16cid="http://schemas.microsoft.com/office/word/2016/wordml/cid" xmlns:w16="http://schemas.microsoft.com/office/word/2018/wordml" xmlns:w16du="http://schemas.microsoft.com/office/word/2023/wordml/word16du" xmlns:w16sdtdh="http://schemas.microsoft.com/office/word/2020/wordml/sdtdatahash" xmlns:w16se="http://schemas.microsoft.com/office/word/2015/wordml/symex" xmlns:wpg="http://schemas.microsoft.com/office/word/2010/wordprocessingGroup" xmlns:wpi="http://schemas.microsoft.com/office/word/2010/wordprocessingInk" xmlns:wne="http://schemas.microsoft.com/office/word/2006/wordml" xmlns:wps="http://schemas.microsoft.com/office/word/2010/wordprocessingShape" mc:Ignorable="w14 w15 w16se w16cid w16 w16cex w16sdtdh w16du wp14">
   <w:footnote w:type="separator" w:id="-1">
     <w:p>
       <w:r>
@@ -1654,7 +1744,7 @@
 </file>
 
 <file path=word/numbering.xml><?xml version="1.0" encoding="utf-8"?>
-<w:numbering xmlns:wpc="http://schemas.microsoft.com/office/word/2010/wordprocessingCanvas" xmlns:cx="http://schemas.microsoft.com/office/drawing/2014/chartex" xmlns:cx1="http://schemas.microsoft.com/office/drawing/2015/9/8/chartex" xmlns:cx2="http://schemas.microsoft.com/office/drawing/2015/10/21/chartex" xmlns:cx3="http://schemas.microsoft.com/office/drawing/2016/5/9/chartex" xmlns:cx4="http://schemas.microsoft.com/office/drawing/2016/5/10/chartex" xmlns:cx5="http://schemas.microsoft.com/office/drawing/2016/5/11/chartex" xmlns:cx6="http://schemas.microsoft.com/office/drawing/2016/5/12/chartex" xmlns:cx7="http://schemas.microsoft.com/office/drawing/2016/5/13/chartex" xmlns:cx8="http://schemas.microsoft.com/office/drawing/2016/5/14/chartex" xmlns:mc="http://schemas.openxmlformats.org/markup-compatibility/2006" xmlns:aink="http://schemas.microsoft.com/office/drawing/2016/ink" xmlns:am3d="http://schemas.microsoft.com/office/drawing/2017/model3d" xmlns:o="urn:schemas-microsoft-com:office:office" xmlns:oel="http://schemas.microsoft.com/office/2019/extlst" xmlns:r="http://schemas.openxmlformats.org/officeDocument/2006/relationships" xmlns:m="http://schemas.openxmlformats.org/officeDocument/2006/math" xmlns:v="urn:schemas-microsoft-com:vml" xmlns:wp14="http://schemas.microsoft.com/office/word/2010/wordprocessingDrawing" xmlns:wp="http://schemas.openxmlformats.org/drawingml/2006/wordprocessingDrawing" xmlns:w10="urn:schemas-microsoft-com:office:word" xmlns:w="http://schemas.openxmlformats.org/wordprocessingml/2006/main" xmlns:w14="http://schemas.microsoft.com/office/word/2010/wordml" xmlns:w15="http://schemas.microsoft.com/office/word/2012/wordml" xmlns:w16cex="http://schemas.microsoft.com/office/word/2018/wordml/cex" xmlns:w16cid="http://schemas.microsoft.com/office/word/2016/wordml/cid" xmlns:w16="http://schemas.microsoft.com/office/word/2018/wordml" xmlns:w16sdtdh="http://schemas.microsoft.com/office/word/2020/wordml/sdtdatahash" xmlns:w16se="http://schemas.microsoft.com/office/word/2015/wordml/symex" xmlns:wpg="http://schemas.microsoft.com/office/word/2010/wordprocessingGroup" xmlns:wpi="http://schemas.microsoft.com/office/word/2010/wordprocessingInk" xmlns:wne="http://schemas.microsoft.com/office/word/2006/wordml" xmlns:wps="http://schemas.microsoft.com/office/word/2010/wordprocessingShape" mc:Ignorable="w14 w15 w16se w16cid w16 w16cex w16sdtdh wp14">
+<w:numbering xmlns:wpc="http://schemas.microsoft.com/office/word/2010/wordprocessingCanvas" xmlns:cx="http://schemas.microsoft.com/office/drawing/2014/chartex" xmlns:cx1="http://schemas.microsoft.com/office/drawing/2015/9/8/chartex" xmlns:cx2="http://schemas.microsoft.com/office/drawing/2015/10/21/chartex" xmlns:cx3="http://schemas.microsoft.com/office/drawing/2016/5/9/chartex" xmlns:cx4="http://schemas.microsoft.com/office/drawing/2016/5/10/chartex" xmlns:cx5="http://schemas.microsoft.com/office/drawing/2016/5/11/chartex" xmlns:cx6="http://schemas.microsoft.com/office/drawing/2016/5/12/chartex" xmlns:cx7="http://schemas.microsoft.com/office/drawing/2016/5/13/chartex" xmlns:cx8="http://schemas.microsoft.com/office/drawing/2016/5/14/chartex" xmlns:mc="http://schemas.openxmlformats.org/markup-compatibility/2006" xmlns:aink="http://schemas.microsoft.com/office/drawing/2016/ink" xmlns:am3d="http://schemas.microsoft.com/office/drawing/2017/model3d" xmlns:o="urn:schemas-microsoft-com:office:office" xmlns:oel="http://schemas.microsoft.com/office/2019/extlst" xmlns:r="http://schemas.openxmlformats.org/officeDocument/2006/relationships" xmlns:m="http://schemas.openxmlformats.org/officeDocument/2006/math" xmlns:v="urn:schemas-microsoft-com:vml" xmlns:wp14="http://schemas.microsoft.com/office/word/2010/wordprocessingDrawing" xmlns:wp="http://schemas.openxmlformats.org/drawingml/2006/wordprocessingDrawing" xmlns:w10="urn:schemas-microsoft-com:office:word" xmlns:w="http://schemas.openxmlformats.org/wordprocessingml/2006/main" xmlns:w14="http://schemas.microsoft.com/office/word/2010/wordml" xmlns:w15="http://schemas.microsoft.com/office/word/2012/wordml" xmlns:w16cex="http://schemas.microsoft.com/office/word/2018/wordml/cex" xmlns:w16cid="http://schemas.microsoft.com/office/word/2016/wordml/cid" xmlns:w16="http://schemas.microsoft.com/office/word/2018/wordml" xmlns:w16du="http://schemas.microsoft.com/office/word/2023/wordml/word16du" xmlns:w16sdtdh="http://schemas.microsoft.com/office/word/2020/wordml/sdtdatahash" xmlns:w16se="http://schemas.microsoft.com/office/word/2015/wordml/symex" xmlns:wpg="http://schemas.microsoft.com/office/word/2010/wordprocessingGroup" xmlns:wpi="http://schemas.microsoft.com/office/word/2010/wordprocessingInk" xmlns:wne="http://schemas.microsoft.com/office/word/2006/wordml" xmlns:wps="http://schemas.microsoft.com/office/word/2010/wordprocessingShape" mc:Ignorable="w14 w15 w16se w16cid w16 w16cex w16sdtdh w16du wp14">
   <w:abstractNum w:abstractNumId="0" w15:restartNumberingAfterBreak="0">
     <w:nsid w:val="095B1E89"/>
     <w:multiLevelType w:val="hybridMultilevel"/>
@@ -2657,7 +2747,7 @@
 </file>
 
 <file path=word/styles.xml><?xml version="1.0" encoding="utf-8"?>
-<w:styles xmlns:mc="http://schemas.openxmlformats.org/markup-compatibility/2006" xmlns:r="http://schemas.openxmlformats.org/officeDocument/2006/relationships" xmlns:w="http://schemas.openxmlformats.org/wordprocessingml/2006/main" xmlns:w14="http://schemas.microsoft.com/office/word/2010/wordml" xmlns:w15="http://schemas.microsoft.com/office/word/2012/wordml" xmlns:w16cex="http://schemas.microsoft.com/office/word/2018/wordml/cex" xmlns:w16cid="http://schemas.microsoft.com/office/word/2016/wordml/cid" xmlns:w16="http://schemas.microsoft.com/office/word/2018/wordml" xmlns:w16sdtdh="http://schemas.microsoft.com/office/word/2020/wordml/sdtdatahash" xmlns:w16se="http://schemas.microsoft.com/office/word/2015/wordml/symex" mc:Ignorable="w14 w15 w16se w16cid w16 w16cex w16sdtdh">
+<w:styles xmlns:mc="http://schemas.openxmlformats.org/markup-compatibility/2006" xmlns:r="http://schemas.openxmlformats.org/officeDocument/2006/relationships" xmlns:w="http://schemas.openxmlformats.org/wordprocessingml/2006/main" xmlns:w14="http://schemas.microsoft.com/office/word/2010/wordml" xmlns:w15="http://schemas.microsoft.com/office/word/2012/wordml" xmlns:w16cex="http://schemas.microsoft.com/office/word/2018/wordml/cex" xmlns:w16cid="http://schemas.microsoft.com/office/word/2016/wordml/cid" xmlns:w16="http://schemas.microsoft.com/office/word/2018/wordml" xmlns:w16du="http://schemas.microsoft.com/office/word/2023/wordml/word16du" xmlns:w16sdtdh="http://schemas.microsoft.com/office/word/2020/wordml/sdtdatahash" xmlns:w16se="http://schemas.microsoft.com/office/word/2015/wordml/symex" mc:Ignorable="w14 w15 w16se w16cid w16 w16cex w16sdtdh w16du">
   <w:docDefaults>
     <w:rPrDefault>
       <w:rPr>

</xml_diff>

<commit_message>
Initial RTL design of ALU & Register File
</commit_message>
<xml_diff>
--- a/Youssef/Research/DNC/SD1 Divide and Conquer Guideline.docx
+++ b/Youssef/Research/DNC/SD1 Divide and Conquer Guideline.docx
@@ -375,45 +375,163 @@
           <w:rFonts w:ascii="Times New Roman" w:hAnsi="Times New Roman" w:cs="Times New Roman"/>
           <w:lang w:bidi="he-IL"/>
         </w:rPr>
-        <w:t>Our senior design group is tasked with designing an Application-Specific Integrated Circuit (ASIC), specifically, the design and synthesis of a RISC32</w:t>
-      </w:r>
-      <w:r>
-        <w:rPr>
-          <w:rFonts w:ascii="Times New Roman" w:hAnsi="Times New Roman" w:cs="Times New Roman"/>
-          <w:lang w:bidi="he-IL"/>
-        </w:rPr>
-        <w:t xml:space="preserve"> Central Processing Unit Core (CPU Core). A full CPU is composed of multiple computational units and of other interconnects to outside hardware such as RAM, PCI-e devices, etc. Our project focuses on the computational unit of the CPU. The CPU core is responsible for processing the user’s instruction which are logic, arithmetic, and memory read/write. </w:t>
-      </w:r>
-    </w:p>
-    <w:p>
-      <w:pPr>
-        <w:autoSpaceDE w:val="0"/>
-        <w:autoSpaceDN w:val="0"/>
-        <w:adjustRightInd w:val="0"/>
-        <w:spacing w:line="300" w:lineRule="auto"/>
-        <w:rPr>
-          <w:rFonts w:ascii="Times New Roman" w:hAnsi="Times New Roman" w:cs="Times New Roman"/>
-          <w:lang w:bidi="he-IL"/>
-        </w:rPr>
-      </w:pPr>
-    </w:p>
-    <w:p>
-      <w:pPr>
-        <w:autoSpaceDE w:val="0"/>
-        <w:autoSpaceDN w:val="0"/>
-        <w:adjustRightInd w:val="0"/>
-        <w:spacing w:line="300" w:lineRule="auto"/>
-        <w:rPr>
-          <w:rFonts w:ascii="Times New Roman" w:hAnsi="Times New Roman" w:cs="Times New Roman"/>
-          <w:lang w:bidi="he-IL"/>
-        </w:rPr>
-      </w:pPr>
-      <w:r>
-        <w:rPr>
-          <w:rFonts w:ascii="Times New Roman" w:hAnsi="Times New Roman" w:cs="Times New Roman"/>
-          <w:lang w:bidi="he-IL"/>
-        </w:rPr>
-        <w:t>Semiconductor fabrication and design are integral to the United States' economic stability, national security, and supply chain resilience. A disruption in the steady supply of chips can have significant consequences, as demonstrated by the global semiconductor shortage triggered by the COVID-19 pandemic in 2020. Industries ranging from defense to automotive manufacturing experienced substantial setbacks due to port closures in key production regions. This disruption highlighted the dependency of modern industries on a reliable supply of chips. For example, the automotive sector faced production halts as critical components became unavailable, and the defense industry experienced delays in both maintenance and production of essential equipment. This project aims to address such vulnerabilities by advancing the design of Application-Specific Integrated Circuits (ASICs), contributing to a more secure and self-sustaining semiconductor ecosystem.</w:t>
+        <w:t>Our senior design group is tasked with designing an Application-Specific Integrated Circuit (ASIC), specifically focused on the design and synthesis of a RISC32I Central Processing Unit (CPU) core. A complete CPU comprises several computational units, along with various interconnects to external hardware such as RAM and PCIe devices. Our project zeroes in on the core computational unit of the CPU, which is responsible for executing the user’s instructions—ranging from logic and arithmetic operations to memory read/write functions. These fundamental tasks lie at the heart of modern digital computing.</w:t>
+      </w:r>
+    </w:p>
+    <w:p>
+      <w:pPr>
+        <w:autoSpaceDE w:val="0"/>
+        <w:autoSpaceDN w:val="0"/>
+        <w:adjustRightInd w:val="0"/>
+        <w:spacing w:line="300" w:lineRule="auto"/>
+        <w:rPr>
+          <w:rFonts w:ascii="Times New Roman" w:hAnsi="Times New Roman" w:cs="Times New Roman"/>
+          <w:lang w:bidi="he-IL"/>
+        </w:rPr>
+      </w:pPr>
+    </w:p>
+    <w:p>
+      <w:pPr>
+        <w:autoSpaceDE w:val="0"/>
+        <w:autoSpaceDN w:val="0"/>
+        <w:adjustRightInd w:val="0"/>
+        <w:spacing w:line="300" w:lineRule="auto"/>
+        <w:rPr>
+          <w:rFonts w:ascii="Times New Roman" w:hAnsi="Times New Roman" w:cs="Times New Roman"/>
+          <w:lang w:bidi="he-IL"/>
+        </w:rPr>
+      </w:pPr>
+      <w:r>
+        <w:rPr>
+          <w:rFonts w:ascii="Times New Roman" w:hAnsi="Times New Roman" w:cs="Times New Roman"/>
+          <w:lang w:bidi="he-IL"/>
+        </w:rPr>
+        <w:t>Our CPU core will implement the RISC32I Instruction Set Architecture (ISA), which defines the interface between software and hardware. The RISC32I ISA is an open-source standard that already has established compiler support. This is a key advantage, as it allows us to leverage existing tools such as operating systems, compilers, linkers, APIs, and software. By utilizing a well-supported ISA, we sidestep one of the primary challenges to adopting new CPU architectures: the availability of toolchain support. A powerful CPU architecture can be held back if the necessary development tools—compilers, debuggers, and other software—are not readily available. Our choice of the RISC32I ISA ensures that we can tap into a robust ecosystem of existing technologies, facilitating a smoother development process and increasing the potential for adoption.</w:t>
+      </w:r>
+    </w:p>
+    <w:p>
+      <w:pPr>
+        <w:autoSpaceDE w:val="0"/>
+        <w:autoSpaceDN w:val="0"/>
+        <w:adjustRightInd w:val="0"/>
+        <w:spacing w:line="300" w:lineRule="auto"/>
+        <w:rPr>
+          <w:rFonts w:ascii="Times New Roman" w:hAnsi="Times New Roman" w:cs="Times New Roman"/>
+          <w:lang w:bidi="he-IL"/>
+        </w:rPr>
+      </w:pPr>
+    </w:p>
+    <w:p>
+      <w:pPr>
+        <w:autoSpaceDE w:val="0"/>
+        <w:autoSpaceDN w:val="0"/>
+        <w:adjustRightInd w:val="0"/>
+        <w:spacing w:line="300" w:lineRule="auto"/>
+        <w:rPr>
+          <w:rFonts w:ascii="Times New Roman" w:hAnsi="Times New Roman" w:cs="Times New Roman"/>
+          <w:lang w:bidi="he-IL"/>
+        </w:rPr>
+      </w:pPr>
+      <w:r>
+        <w:rPr>
+          <w:rFonts w:ascii="Times New Roman" w:hAnsi="Times New Roman" w:cs="Times New Roman"/>
+          <w:lang w:bidi="he-IL"/>
+        </w:rPr>
+        <w:t xml:space="preserve">Semiconductor fabrication and design are integral to the United States' economic stability, national security, and supply chain resilience. A disruption in the steady supply of chips can have </w:t>
+      </w:r>
+      <w:r>
+        <w:rPr>
+          <w:rFonts w:ascii="Times New Roman" w:hAnsi="Times New Roman" w:cs="Times New Roman"/>
+          <w:lang w:bidi="he-IL"/>
+        </w:rPr>
+        <w:lastRenderedPageBreak/>
+        <w:t>significant consequences, as demonstrated by the global semiconductor shortage triggered by the COVID-19 pandemic in 2020. Industries ranging from defense to automotive manufacturing experienced substantial setbacks due to port closures in key production regions. This disruption highlighted the dependency of modern industries on a reliable supply of chips. For example, the automotive sector faced production halts as critical components became unavailable, and the defense industry experienced delays in both maintenance and production of essential equipment. This project aims to address such vulnerabilities by advancing the design of Application-Specific Integrated Circuits (ASICs), contributing to a more secure and self-sustaining semiconductor ecosystem.</w:t>
+      </w:r>
+    </w:p>
+    <w:p>
+      <w:pPr>
+        <w:autoSpaceDE w:val="0"/>
+        <w:autoSpaceDN w:val="0"/>
+        <w:adjustRightInd w:val="0"/>
+        <w:spacing w:line="300" w:lineRule="auto"/>
+        <w:rPr>
+          <w:rFonts w:ascii="Times New Roman" w:hAnsi="Times New Roman" w:cs="Times New Roman"/>
+          <w:lang w:bidi="he-IL"/>
+        </w:rPr>
+      </w:pPr>
+      <w:r>
+        <w:rPr>
+          <w:rFonts w:ascii="Times New Roman" w:hAnsi="Times New Roman" w:cs="Times New Roman"/>
+          <w:lang w:bidi="he-IL"/>
+        </w:rPr>
+        <w:t xml:space="preserve">To help </w:t>
+      </w:r>
+      <w:r>
+        <w:rPr>
+          <w:rFonts w:ascii="Times New Roman" w:hAnsi="Times New Roman" w:cs="Times New Roman"/>
+          <w:lang w:bidi="he-IL"/>
+        </w:rPr>
+        <w:t xml:space="preserve">create a more robust semiconductor Industry in the </w:t>
+      </w:r>
+      <w:proofErr w:type="spellStart"/>
+      <w:r>
+        <w:rPr>
+          <w:rFonts w:ascii="Times New Roman" w:hAnsi="Times New Roman" w:cs="Times New Roman"/>
+          <w:lang w:bidi="he-IL"/>
+        </w:rPr>
+        <w:t>Unitied</w:t>
+      </w:r>
+      <w:proofErr w:type="spellEnd"/>
+      <w:r>
+        <w:rPr>
+          <w:rFonts w:ascii="Times New Roman" w:hAnsi="Times New Roman" w:cs="Times New Roman"/>
+          <w:lang w:bidi="he-IL"/>
+        </w:rPr>
+        <w:t xml:space="preserve"> States, this project will help train and provide industry-level experience of ASIC design to UCF students </w:t>
+      </w:r>
+      <w:proofErr w:type="gramStart"/>
+      <w:r>
+        <w:rPr>
+          <w:rFonts w:ascii="Times New Roman" w:hAnsi="Times New Roman" w:cs="Times New Roman"/>
+          <w:lang w:bidi="he-IL"/>
+        </w:rPr>
+        <w:t>in order to</w:t>
+      </w:r>
+      <w:proofErr w:type="gramEnd"/>
+      <w:r>
+        <w:rPr>
+          <w:rFonts w:ascii="Times New Roman" w:hAnsi="Times New Roman" w:cs="Times New Roman"/>
+          <w:lang w:bidi="he-IL"/>
+        </w:rPr>
+        <w:t xml:space="preserve"> create a larger pool of ASIC talent here in the United States.</w:t>
+      </w:r>
+      <w:r>
+        <w:rPr>
+          <w:rFonts w:ascii="Times New Roman" w:hAnsi="Times New Roman" w:cs="Times New Roman"/>
+          <w:lang w:bidi="he-IL"/>
+        </w:rPr>
+        <w:t xml:space="preserve"> </w:t>
+      </w:r>
+      <w:r>
+        <w:rPr>
+          <w:rFonts w:ascii="Times New Roman" w:hAnsi="Times New Roman" w:cs="Times New Roman"/>
+          <w:lang w:bidi="he-IL"/>
+        </w:rPr>
+        <w:t xml:space="preserve"> </w:t>
+      </w:r>
+      <w:r>
+        <w:rPr>
+          <w:rFonts w:ascii="Times New Roman" w:hAnsi="Times New Roman" w:cs="Times New Roman"/>
+          <w:lang w:bidi="he-IL"/>
+        </w:rPr>
+        <w:t xml:space="preserve">The project will help create </w:t>
+      </w:r>
+      <w:r>
+        <w:rPr>
+          <w:rFonts w:ascii="Times New Roman" w:hAnsi="Times New Roman" w:cs="Times New Roman"/>
+          <w:lang w:bidi="he-IL"/>
+        </w:rPr>
+        <w:t>a pipeline of UCF students to continue in ASIC design. </w:t>
       </w:r>
     </w:p>
     <w:p>
@@ -502,7 +620,6 @@
           <w:rFonts w:ascii="Times New Roman" w:hAnsi="Times New Roman" w:cs="Times New Roman"/>
           <w:lang w:bidi="he-IL"/>
         </w:rPr>
-        <w:lastRenderedPageBreak/>
         <w:t>r</w:t>
       </w:r>
       <w:r>
@@ -1137,6 +1254,7 @@
           <w:rFonts w:ascii="Times New Roman" w:hAnsi="Times New Roman" w:cs="Times New Roman"/>
           <w:lang w:bidi="he-IL"/>
         </w:rPr>
+        <w:lastRenderedPageBreak/>
         <w:t>project</w:t>
       </w:r>
       <w:r>
@@ -1523,7 +1641,6 @@
           <w:rFonts w:ascii="Times New Roman" w:hAnsi="Times New Roman" w:cs="Times New Roman"/>
           <w:lang w:bidi="he-IL"/>
         </w:rPr>
-        <w:lastRenderedPageBreak/>
         <w:t>not. So,</w:t>
       </w:r>
       <w:r>
@@ -3376,7 +3493,6 @@
   <w:style w:type="character" w:default="1" w:styleId="DefaultParagraphFont">
     <w:name w:val="Default Paragraph Font"/>
     <w:uiPriority w:val="1"/>
-    <w:semiHidden/>
     <w:unhideWhenUsed/>
   </w:style>
   <w:style w:type="table" w:default="1" w:styleId="TableNormal">

</xml_diff>